<commit_message>
modified supervised and non supervised learning
</commit_message>
<xml_diff>
--- a/ML # 1/Supervised And Unsupervised Learning.docx
+++ b/ML # 1/Supervised And Unsupervised Learning.docx
@@ -382,6 +382,98 @@
         </w:tabs>
       </w:pPr>
       <w:r>
+        <w:t>Features -&gt; anything using which we differentiate between two or more objects/data is called a feature. In machine learning, we feed the machine with some features (input and output) and then machine predicts/decides/take-decisions based on these features.</w:t>
+      </w:r>
+    </w:p>
+    <w:p>
+      <w:pPr>
+        <w:tabs>
+          <w:tab w:val="left" w:pos="3120"/>
+        </w:tabs>
+      </w:pPr>
+      <w:r>
+        <w:t>Example of features:</w:t>
+      </w:r>
+    </w:p>
+    <w:p>
+      <w:pPr>
+        <w:tabs>
+          <w:tab w:val="left" w:pos="3120"/>
+        </w:tabs>
+      </w:pPr>
+      <w:r>
+        <w:t xml:space="preserve">    In fruits -&gt; Apple color, apple shape, banana color, banana shape etc.</w:t>
+      </w:r>
+    </w:p>
+    <w:p>
+      <w:pPr>
+        <w:tabs>
+          <w:tab w:val="left" w:pos="3120"/>
+        </w:tabs>
+      </w:pPr>
+      <w:r>
+        <w:t xml:space="preserve">    In house and price example -&gt; area in sq feet, price etc.</w:t>
+      </w:r>
+    </w:p>
+    <w:p>
+      <w:pPr>
+        <w:tabs>
+          <w:tab w:val="left" w:pos="3120"/>
+        </w:tabs>
+      </w:pPr>
+    </w:p>
+    <w:p>
+      <w:pPr>
+        <w:tabs>
+          <w:tab w:val="left" w:pos="3120"/>
+        </w:tabs>
+      </w:pPr>
+      <w:r>
+        <w:t>Difference between Machine Learning &amp; Deep Learning.</w:t>
+      </w:r>
+    </w:p>
+    <w:p>
+      <w:pPr>
+        <w:tabs>
+          <w:tab w:val="left" w:pos="3120"/>
+        </w:tabs>
+      </w:pPr>
+      <w:r>
+        <w:t>“The difference between Machine Learning and Deep Learning is that in Machine learning we feed the machine with some features and based on those features machine gives us output. However</w:t>
+      </w:r>
+      <w:r>
+        <w:t>,</w:t>
+      </w:r>
+      <w:r>
+        <w:t xml:space="preserve"> in deep learning, we don’t need to give machine any features the machine will look the data on run time and will make features by itself</w:t>
+      </w:r>
+      <w:r>
+        <w:t xml:space="preserve"> and after feature engineering machine can take decisions.</w:t>
+      </w:r>
+      <w:r>
+        <w:t xml:space="preserve"> </w:t>
+      </w:r>
+      <w:r>
+        <w:t>T</w:t>
+      </w:r>
+      <w:r>
+        <w:t>he input data should be very big in deep learning otherwise we may get wrong output/results.</w:t>
+      </w:r>
+    </w:p>
+    <w:p>
+      <w:pPr>
+        <w:tabs>
+          <w:tab w:val="left" w:pos="3120"/>
+        </w:tabs>
+      </w:pPr>
+    </w:p>
+    <w:p>
+      <w:pPr>
+        <w:tabs>
+          <w:tab w:val="left" w:pos="3120"/>
+        </w:tabs>
+      </w:pPr>
+      <w:r>
         <w:t xml:space="preserve">            Example</w:t>
       </w:r>
       <w:r>
@@ -431,6 +523,7 @@
         </w:tabs>
       </w:pPr>
       <w:r>
+        <w:lastRenderedPageBreak/>
         <w:t xml:space="preserve">Note: here we </w:t>
       </w:r>
       <w:r>
@@ -467,9 +560,9 @@
           <w:noProof/>
         </w:rPr>
         <w:drawing>
-          <wp:inline distT="0" distB="0" distL="0" distR="0" wp14:anchorId="0FC60F7F" wp14:editId="0F023C00">
-            <wp:extent cx="5934075" cy="2581275"/>
-            <wp:effectExtent l="0" t="0" r="9525" b="9525"/>
+          <wp:inline distT="0" distB="0" distL="0" distR="0" wp14:anchorId="0FC60F7F" wp14:editId="45D008CF">
+            <wp:extent cx="5000625" cy="2175232"/>
+            <wp:effectExtent l="0" t="0" r="0" b="0"/>
             <wp:docPr id="1" name="Picture 1"/>
             <wp:cNvGraphicFramePr>
               <a:graphicFrameLocks xmlns:a="http://schemas.openxmlformats.org/drawingml/2006/main" noChangeAspect="1"/>
@@ -499,7 +592,7 @@
                   <pic:spPr bwMode="auto">
                     <a:xfrm>
                       <a:off x="0" y="0"/>
-                      <a:ext cx="5934075" cy="2581275"/>
+                      <a:ext cx="5014977" cy="2181475"/>
                     </a:xfrm>
                     <a:prstGeom prst="rect">
                       <a:avLst/>
@@ -522,159 +615,166 @@
           <w:tab w:val="left" w:pos="3120"/>
         </w:tabs>
       </w:pPr>
+    </w:p>
+    <w:p>
+      <w:pPr>
+        <w:tabs>
+          <w:tab w:val="left" w:pos="3120"/>
+        </w:tabs>
+      </w:pPr>
+      <w:r>
+        <w:t xml:space="preserve">            </w:t>
+      </w:r>
+    </w:p>
+    <w:p>
+      <w:pPr>
+        <w:tabs>
+          <w:tab w:val="left" w:pos="3120"/>
+        </w:tabs>
+      </w:pPr>
+      <w:r>
+        <w:t>3.</w:t>
+      </w:r>
+      <w:r>
+        <w:t xml:space="preserve"> Students -&gt; regression -&gt; percentage of marks obtained</w:t>
+      </w:r>
+    </w:p>
+    <w:p>
+      <w:pPr>
+        <w:tabs>
+          <w:tab w:val="left" w:pos="3120"/>
+        </w:tabs>
+      </w:pPr>
+      <w:r>
+        <w:t xml:space="preserve"> Note: here marks percentage is a </w:t>
+      </w:r>
+      <w:r>
+        <w:t>non-discrete/floating/undermined value of data</w:t>
+      </w:r>
+      <w:r>
+        <w:t xml:space="preserve"> therefore this also comes under regression.</w:t>
+      </w:r>
+    </w:p>
+    <w:p>
+      <w:pPr>
+        <w:tabs>
+          <w:tab w:val="left" w:pos="3120"/>
+        </w:tabs>
+      </w:pPr>
+      <w:r>
+        <w:t xml:space="preserve">           </w:t>
+      </w:r>
+    </w:p>
+    <w:p>
+      <w:pPr>
+        <w:tabs>
+          <w:tab w:val="left" w:pos="3120"/>
+        </w:tabs>
+      </w:pPr>
+      <w:r>
+        <w:t xml:space="preserve">    </w:t>
+      </w:r>
+    </w:p>
+    <w:p>
+      <w:pPr>
+        <w:tabs>
+          <w:tab w:val="left" w:pos="3120"/>
+        </w:tabs>
+      </w:pPr>
+      <w:r>
+        <w:t xml:space="preserve">    </w:t>
+      </w:r>
+    </w:p>
+    <w:p>
+      <w:pPr>
+        <w:tabs>
+          <w:tab w:val="left" w:pos="3120"/>
+        </w:tabs>
+      </w:pPr>
+      <w:r>
+        <w:t xml:space="preserve">    </w:t>
+      </w:r>
+    </w:p>
+    <w:p>
+      <w:pPr>
+        <w:tabs>
+          <w:tab w:val="left" w:pos="3120"/>
+        </w:tabs>
+      </w:pPr>
+    </w:p>
+    <w:p>
+      <w:pPr>
+        <w:tabs>
+          <w:tab w:val="left" w:pos="3120"/>
+        </w:tabs>
+      </w:pPr>
+      <w:r>
+        <w:t>b.  Classification Problems</w:t>
+      </w:r>
+      <w:r>
+        <w:t xml:space="preserve"> (Labels are defined or given)</w:t>
+      </w:r>
+    </w:p>
+    <w:p>
+      <w:pPr>
+        <w:tabs>
+          <w:tab w:val="left" w:pos="3120"/>
+        </w:tabs>
+      </w:pPr>
+      <w:r>
+        <w:t xml:space="preserve">  </w:t>
+      </w:r>
+      <w:r>
+        <w:t xml:space="preserve">         </w:t>
+      </w:r>
+      <w:r>
+        <w:t>It is a type of supervised learning in which we are first given with some input and output data</w:t>
+      </w:r>
+      <w:r>
+        <w:t xml:space="preserve"> with labels (denotations/classes) and then we give machine or the learning algorithm some input and then it will identify that in which class/label that given input lies.</w:t>
+      </w:r>
+    </w:p>
+    <w:p>
+      <w:pPr>
+        <w:tabs>
+          <w:tab w:val="left" w:pos="3120"/>
+        </w:tabs>
+      </w:pPr>
+      <w:r>
+        <w:t xml:space="preserve">    </w:t>
+      </w:r>
+    </w:p>
+    <w:p>
+      <w:pPr>
+        <w:tabs>
+          <w:tab w:val="left" w:pos="3120"/>
+        </w:tabs>
+      </w:pPr>
+      <w:r>
+        <w:t xml:space="preserve">    </w:t>
+      </w:r>
+      <w:r>
+        <w:t>Differences Between Regression and Classification:</w:t>
+      </w:r>
+    </w:p>
+    <w:p>
+      <w:pPr>
+        <w:tabs>
+          <w:tab w:val="left" w:pos="3120"/>
+        </w:tabs>
+      </w:pPr>
+      <w:r>
+        <w:t xml:space="preserve">    </w:t>
+      </w:r>
+    </w:p>
+    <w:p>
+      <w:pPr>
+        <w:tabs>
+          <w:tab w:val="left" w:pos="3120"/>
+        </w:tabs>
+      </w:pPr>
       <w:r>
         <w:lastRenderedPageBreak/>
-        <w:t xml:space="preserve">            </w:t>
-      </w:r>
-    </w:p>
-    <w:p>
-      <w:pPr>
-        <w:tabs>
-          <w:tab w:val="left" w:pos="3120"/>
-        </w:tabs>
-      </w:pPr>
-      <w:r>
-        <w:t>3.</w:t>
-      </w:r>
-      <w:r>
-        <w:t xml:space="preserve"> Students -&gt; regression -&gt; percentage of marks obtained</w:t>
-      </w:r>
-    </w:p>
-    <w:p>
-      <w:pPr>
-        <w:tabs>
-          <w:tab w:val="left" w:pos="3120"/>
-        </w:tabs>
-      </w:pPr>
-      <w:r>
-        <w:t xml:space="preserve"> Note: here marks percentage is a </w:t>
-      </w:r>
-      <w:r>
-        <w:t>non-discrete/floating/undermined value of data</w:t>
-      </w:r>
-      <w:r>
-        <w:t xml:space="preserve"> therefore this also comes under regression.</w:t>
-      </w:r>
-    </w:p>
-    <w:p>
-      <w:pPr>
-        <w:tabs>
-          <w:tab w:val="left" w:pos="3120"/>
-        </w:tabs>
-      </w:pPr>
-      <w:r>
-        <w:t xml:space="preserve">           </w:t>
-      </w:r>
-    </w:p>
-    <w:p>
-      <w:pPr>
-        <w:tabs>
-          <w:tab w:val="left" w:pos="3120"/>
-        </w:tabs>
-      </w:pPr>
-      <w:r>
-        <w:t xml:space="preserve">    </w:t>
-      </w:r>
-    </w:p>
-    <w:p>
-      <w:pPr>
-        <w:tabs>
-          <w:tab w:val="left" w:pos="3120"/>
-        </w:tabs>
-      </w:pPr>
-      <w:r>
-        <w:t xml:space="preserve">    </w:t>
-      </w:r>
-    </w:p>
-    <w:p>
-      <w:pPr>
-        <w:tabs>
-          <w:tab w:val="left" w:pos="3120"/>
-        </w:tabs>
-      </w:pPr>
-      <w:r>
-        <w:t xml:space="preserve">    </w:t>
-      </w:r>
-    </w:p>
-    <w:p>
-      <w:pPr>
-        <w:tabs>
-          <w:tab w:val="left" w:pos="3120"/>
-        </w:tabs>
-      </w:pPr>
-    </w:p>
-    <w:p>
-      <w:pPr>
-        <w:tabs>
-          <w:tab w:val="left" w:pos="3120"/>
-        </w:tabs>
-      </w:pPr>
-      <w:r>
-        <w:t>b.  Classification Problems</w:t>
-      </w:r>
-      <w:r>
-        <w:t xml:space="preserve"> (Labels are defined or given)</w:t>
-      </w:r>
-    </w:p>
-    <w:p>
-      <w:pPr>
-        <w:tabs>
-          <w:tab w:val="left" w:pos="3120"/>
-        </w:tabs>
-      </w:pPr>
-      <w:r>
-        <w:t xml:space="preserve">  </w:t>
-      </w:r>
-      <w:r>
-        <w:t xml:space="preserve">         </w:t>
-      </w:r>
-      <w:r>
-        <w:t>It is a type of supervised learning in which we are first given with some input and output data</w:t>
-      </w:r>
-      <w:r>
-        <w:t xml:space="preserve"> with labels (denotations/classes) and then we give machine or the learning algorithm some input and then it will identify that in which class/label that given input lies.</w:t>
-      </w:r>
-    </w:p>
-    <w:p>
-      <w:pPr>
-        <w:tabs>
-          <w:tab w:val="left" w:pos="3120"/>
-        </w:tabs>
-      </w:pPr>
-      <w:r>
-        <w:t xml:space="preserve">    </w:t>
-      </w:r>
-    </w:p>
-    <w:p>
-      <w:pPr>
-        <w:tabs>
-          <w:tab w:val="left" w:pos="3120"/>
-        </w:tabs>
-      </w:pPr>
-      <w:r>
-        <w:t xml:space="preserve">    </w:t>
-      </w:r>
-      <w:r>
-        <w:t>Differences Between Regression and Classification:</w:t>
-      </w:r>
-    </w:p>
-    <w:p>
-      <w:pPr>
-        <w:tabs>
-          <w:tab w:val="left" w:pos="3120"/>
-        </w:tabs>
-      </w:pPr>
-      <w:r>
-        <w:t xml:space="preserve">    </w:t>
-      </w:r>
-    </w:p>
-    <w:p>
-      <w:pPr>
-        <w:tabs>
-          <w:tab w:val="left" w:pos="3120"/>
-        </w:tabs>
-      </w:pPr>
-      <w:r>
         <w:t xml:space="preserve">    </w:t>
       </w:r>
       <w:r>
@@ -768,6 +868,9 @@
       </w:r>
       <w:r>
         <w:t xml:space="preserve"> data.</w:t>
+      </w:r>
+      <w:r>
+        <w:t xml:space="preserve"> Also, if any input data point lies on the division of classes line then the model may give wrong results. No machine learning model is 100% accurate.</w:t>
       </w:r>
     </w:p>
     <w:p>
@@ -5012,6 +5115,15 @@
 </file>
 
 <file path=customXml/item2.xml><?xml version="1.0" encoding="utf-8"?>
+<?mso-contentType ?>
+<FormTemplates xmlns="http://schemas.microsoft.com/sharepoint/v3/contenttype/forms">
+  <Display>DocumentLibraryForm</Display>
+  <Edit>AssetEditForm</Edit>
+  <New>DocumentLibraryForm</New>
+</FormTemplates>
+</file>
+
+<file path=customXml/item3.xml><?xml version="1.0" encoding="utf-8"?>
 <ct:contentTypeSchema xmlns:ct="http://schemas.microsoft.com/office/2006/metadata/contentType" xmlns:ma="http://schemas.microsoft.com/office/2006/metadata/properties/metaAttributes" ct:_="" ma:_="" ma:contentTypeName="TemplateFile" ma:contentTypeID="0x0101006EDDDB5EE6D98C44930B742096920B300400F5B6D36B3EF94B4E9A635CDF2A18F5B8" ma:contentTypeVersion="72" ma:contentTypeDescription="Create a new document." ma:contentTypeScope="" ma:versionID="a23e56308344d904b51738559c3d67c9">
   <xsd:schema xmlns:xsd="http://www.w3.org/2001/XMLSchema" xmlns:xs="http://www.w3.org/2001/XMLSchema" xmlns:p="http://schemas.microsoft.com/office/2006/metadata/properties" xmlns:ns2="4873beb7-5857-4685-be1f-d57550cc96cc" targetNamespace="http://schemas.microsoft.com/office/2006/metadata/properties" ma:root="true" ma:fieldsID="cd0908cc4600e77bf5da051303e00c8d" ns2:_="">
     <xsd:import namespace="4873beb7-5857-4685-be1f-d57550cc96cc"/>
@@ -6051,15 +6163,6 @@
 </ct:contentTypeSchema>
 </file>
 
-<file path=customXml/item3.xml><?xml version="1.0" encoding="utf-8"?>
-<?mso-contentType ?>
-<FormTemplates xmlns="http://schemas.microsoft.com/sharepoint/v3/contenttype/forms">
-  <Display>DocumentLibraryForm</Display>
-  <Edit>AssetEditForm</Edit>
-  <New>DocumentLibraryForm</New>
-</FormTemplates>
-</file>
-
 <file path=customXml/itemProps1.xml><?xml version="1.0" encoding="utf-8"?>
 <ds:datastoreItem xmlns:ds="http://schemas.openxmlformats.org/officeDocument/2006/customXml" ds:itemID="{7FBDB1CC-CEFB-4E46-8174-1F0AA0D30B24}">
   <ds:schemaRefs>
@@ -6071,6 +6174,14 @@
 </file>
 
 <file path=customXml/itemProps2.xml><?xml version="1.0" encoding="utf-8"?>
+<ds:datastoreItem xmlns:ds="http://schemas.openxmlformats.org/officeDocument/2006/customXml" ds:itemID="{C01C3C56-10DB-49F7-B061-44D8728D078A}">
+  <ds:schemaRefs>
+    <ds:schemaRef ds:uri="http://schemas.microsoft.com/sharepoint/v3/contenttype/forms"/>
+  </ds:schemaRefs>
+</ds:datastoreItem>
+</file>
+
+<file path=customXml/itemProps3.xml><?xml version="1.0" encoding="utf-8"?>
 <ds:datastoreItem xmlns:ds="http://schemas.openxmlformats.org/officeDocument/2006/customXml" ds:itemID="{4B3A7E92-E05A-4924-9E8A-9F6659E5855B}">
   <ds:schemaRefs>
     <ds:schemaRef ds:uri="http://schemas.microsoft.com/office/2006/metadata/contentType"/>
@@ -6086,12 +6197,4 @@
     <ds:schemaRef ds:uri="http://schemas.microsoft.com/internal/obd"/>
   </ds:schemaRefs>
 </ds:datastoreItem>
-</file>
-
-<file path=customXml/itemProps3.xml><?xml version="1.0" encoding="utf-8"?>
-<ds:datastoreItem xmlns:ds="http://schemas.openxmlformats.org/officeDocument/2006/customXml" ds:itemID="{C01C3C56-10DB-49F7-B061-44D8728D078A}">
-  <ds:schemaRefs>
-    <ds:schemaRef ds:uri="http://schemas.microsoft.com/sharepoint/v3/contenttype/forms"/>
-  </ds:schemaRefs>
-</ds:datastoreItem>
 </file>
</xml_diff>

<commit_message>
added supervised and unsupervised learning
</commit_message>
<xml_diff>
--- a/ML # 1/Supervised And Unsupervised Learning.docx
+++ b/ML # 1/Supervised And Unsupervised Learning.docx
@@ -28,6 +28,9 @@
       </w:pPr>
       <w:r>
         <w:t xml:space="preserve">Types of Machine Learning: </w:t>
+      </w:r>
+      <w:r>
+        <w:t xml:space="preserve"> </w:t>
       </w:r>
     </w:p>
     <w:p>
@@ -4964,6 +4967,15 @@
 </file>
 
 <file path=customXml/item1.xml><?xml version="1.0" encoding="utf-8"?>
+<?mso-contentType ?>
+<FormTemplates xmlns="http://schemas.microsoft.com/sharepoint/v3/contenttype/forms">
+  <Display>DocumentLibraryForm</Display>
+  <Edit>AssetEditForm</Edit>
+  <New>DocumentLibraryForm</New>
+</FormTemplates>
+</file>
+
+<file path=customXml/item2.xml><?xml version="1.0" encoding="utf-8"?>
 <p:properties xmlns:p="http://schemas.microsoft.com/office/2006/metadata/properties" xmlns:xsi="http://www.w3.org/2001/XMLSchema-instance" xmlns:pc="http://schemas.microsoft.com/office/infopath/2007/PartnerControls">
   <documentManagement>
     <LocLastLocAttemptVersionTypeLookup xmlns="4873beb7-5857-4685-be1f-d57550cc96cc" xsi:nil="true"/>
@@ -5097,15 +5109,6 @@
     <UANotes xmlns="4873beb7-5857-4685-be1f-d57550cc96cc" xsi:nil="true"/>
   </documentManagement>
 </p:properties>
-</file>
-
-<file path=customXml/item2.xml><?xml version="1.0" encoding="utf-8"?>
-<?mso-contentType ?>
-<FormTemplates xmlns="http://schemas.microsoft.com/sharepoint/v3/contenttype/forms">
-  <Display>DocumentLibraryForm</Display>
-  <Edit>AssetEditForm</Edit>
-  <New>DocumentLibraryForm</New>
-</FormTemplates>
 </file>
 
 <file path=customXml/item3.xml><?xml version="1.0" encoding="utf-8"?>
@@ -6149,19 +6152,19 @@
 </file>
 
 <file path=customXml/itemProps1.xml><?xml version="1.0" encoding="utf-8"?>
+<ds:datastoreItem xmlns:ds="http://schemas.openxmlformats.org/officeDocument/2006/customXml" ds:itemID="{C01C3C56-10DB-49F7-B061-44D8728D078A}">
+  <ds:schemaRefs>
+    <ds:schemaRef ds:uri="http://schemas.microsoft.com/sharepoint/v3/contenttype/forms"/>
+  </ds:schemaRefs>
+</ds:datastoreItem>
+</file>
+
+<file path=customXml/itemProps2.xml><?xml version="1.0" encoding="utf-8"?>
 <ds:datastoreItem xmlns:ds="http://schemas.openxmlformats.org/officeDocument/2006/customXml" ds:itemID="{7FBDB1CC-CEFB-4E46-8174-1F0AA0D30B24}">
   <ds:schemaRefs>
     <ds:schemaRef ds:uri="http://schemas.microsoft.com/office/2006/metadata/properties"/>
     <ds:schemaRef ds:uri="http://schemas.microsoft.com/office/infopath/2007/PartnerControls"/>
     <ds:schemaRef ds:uri="4873beb7-5857-4685-be1f-d57550cc96cc"/>
-  </ds:schemaRefs>
-</ds:datastoreItem>
-</file>
-
-<file path=customXml/itemProps2.xml><?xml version="1.0" encoding="utf-8"?>
-<ds:datastoreItem xmlns:ds="http://schemas.openxmlformats.org/officeDocument/2006/customXml" ds:itemID="{C01C3C56-10DB-49F7-B061-44D8728D078A}">
-  <ds:schemaRefs>
-    <ds:schemaRef ds:uri="http://schemas.microsoft.com/sharepoint/v3/contenttype/forms"/>
   </ds:schemaRefs>
 </ds:datastoreItem>
 </file>

</xml_diff>